<commit_message>
Formatted UI and removed additional bugs, including holes in input validation. Performed additional iteration of handwritten letter recognition. Started rough draft of research paper.
</commit_message>
<xml_diff>
--- a/Documentation/Research Paper Outline.docx
+++ b/Documentation/Research Paper Outline.docx
@@ -64,16 +64,7 @@
         </w:numPr>
       </w:pPr>
       <w:r>
-        <w:t>B</w:t>
-      </w:r>
-      <w:r>
-        <w:t xml:space="preserve">rief </w:t>
-      </w:r>
-      <w:r>
-        <w:t xml:space="preserve">summary of </w:t>
-      </w:r>
-      <w:r>
-        <w:t>conclusions/results drawn from experimental results</w:t>
+        <w:t>Brief summary of conclusions/results drawn from experimental results</w:t>
       </w:r>
     </w:p>
     <w:p>
@@ -145,18 +136,30 @@
         </w:numPr>
       </w:pPr>
       <w:r>
-        <w:t>Not much research has been done to compare the results of different combinations of OCR methods implemented in a single system.</w:t>
-      </w:r>
-    </w:p>
-    <w:p>
-      <w:pPr>
-        <w:pStyle w:val="ListParagraph"/>
-        <w:numPr>
-          <w:ilvl w:val="2"/>
-          <w:numId w:val="2"/>
-        </w:numPr>
-      </w:pPr>
-      <w:r>
+        <w:rPr>
+          <w:highlight w:val="yellow"/>
+        </w:rPr>
+        <w:t>Not much research has been done to compare the results of different combinations of OCR methods implemented in a single system</w:t>
+      </w:r>
+      <w:r>
+        <w:t>.</w:t>
+      </w:r>
+    </w:p>
+    <w:p>
+      <w:pPr>
+        <w:pStyle w:val="ListParagraph"/>
+        <w:numPr>
+          <w:ilvl w:val="2"/>
+          <w:numId w:val="2"/>
+        </w:numPr>
+        <w:rPr>
+          <w:highlight w:val="yellow"/>
+        </w:rPr>
+      </w:pPr>
+      <w:r>
+        <w:rPr>
+          <w:highlight w:val="yellow"/>
+        </w:rPr>
         <w:t>Most experiments focus on a single step of OCR, such as segmentation.</w:t>
       </w:r>
     </w:p>
@@ -167,8 +170,14 @@
           <w:ilvl w:val="2"/>
           <w:numId w:val="2"/>
         </w:numPr>
-      </w:pPr>
-      <w:r>
+        <w:rPr>
+          <w:highlight w:val="yellow"/>
+        </w:rPr>
+      </w:pPr>
+      <w:r>
+        <w:rPr>
+          <w:highlight w:val="yellow"/>
+        </w:rPr>
         <w:t>This experiment compares the implementations of multiple steps in the OCR process</w:t>
       </w:r>
     </w:p>
@@ -179,8 +188,14 @@
           <w:ilvl w:val="2"/>
           <w:numId w:val="2"/>
         </w:numPr>
-      </w:pPr>
-      <w:r>
+        <w:rPr>
+          <w:highlight w:val="yellow"/>
+        </w:rPr>
+      </w:pPr>
+      <w:r>
+        <w:rPr>
+          <w:highlight w:val="yellow"/>
+        </w:rPr>
         <w:t>Comprehensive analysis of popular successful OCR techniques, which attempts to find an optimal combination.</w:t>
       </w:r>
     </w:p>
@@ -203,8 +218,14 @@
           <w:ilvl w:val="2"/>
           <w:numId w:val="2"/>
         </w:numPr>
-      </w:pPr>
-      <w:r>
+        <w:rPr>
+          <w:highlight w:val="yellow"/>
+        </w:rPr>
+      </w:pPr>
+      <w:r>
+        <w:rPr>
+          <w:highlight w:val="yellow"/>
+        </w:rPr>
         <w:t>This experiment attempts to find a definitive answer as to which method works best, while pointing out methods that are “too powerful” for simple tasks (such as printed recognition).</w:t>
       </w:r>
     </w:p>
@@ -218,21 +239,21 @@
       </w:pPr>
       <w:r>
         <w:t>Compares results in an enterprise-type system, where font sizes and layouts will not be controlled.</w:t>
+      </w:r>
+    </w:p>
+    <w:p>
+      <w:pPr>
+        <w:pStyle w:val="ListParagraph"/>
+        <w:numPr>
+          <w:ilvl w:val="1"/>
+          <w:numId w:val="2"/>
+        </w:numPr>
+      </w:pPr>
+      <w:r>
+        <w:t>Experimental Design</w:t>
       </w:r>
       <w:bookmarkStart w:id="0" w:name="_GoBack"/>
       <w:bookmarkEnd w:id="0"/>
-    </w:p>
-    <w:p>
-      <w:pPr>
-        <w:pStyle w:val="ListParagraph"/>
-        <w:numPr>
-          <w:ilvl w:val="1"/>
-          <w:numId w:val="2"/>
-        </w:numPr>
-      </w:pPr>
-      <w:r>
-        <w:t>Experimental Design</w:t>
-      </w:r>
     </w:p>
     <w:p>
       <w:pPr>

</xml_diff>